<commit_message>
http req, resp added
</commit_message>
<xml_diff>
--- a/New Microsoft Word Document (2).docx
+++ b/New Microsoft Word Document (2).docx
@@ -411,7 +411,13 @@
         </w:numPr>
       </w:pPr>
       <w:r>
-        <w:t xml:space="preserve">HTTP req: </w:t>
+        <w:t>HTTP req</w:t>
+      </w:r>
+      <w:r>
+        <w:t xml:space="preserve"> packet</w:t>
+      </w:r>
+      <w:r>
+        <w:t xml:space="preserve">: </w:t>
       </w:r>
     </w:p>
     <w:p>
@@ -457,7 +463,18 @@
       </w:r>
       <w:proofErr w:type="gramEnd"/>
       <w:r>
-        <w:t>user agent{browser name}, cookies, ]</w:t>
+        <w:t>user agent{browser name}, cookies,</w:t>
+      </w:r>
+      <w:r>
+        <w:t xml:space="preserve"> </w:t>
+      </w:r>
+      <w:proofErr w:type="spellStart"/>
+      <w:r>
+        <w:t>etc</w:t>
+      </w:r>
+      <w:proofErr w:type="spellEnd"/>
+      <w:r>
+        <w:t xml:space="preserve"> ]</w:t>
       </w:r>
       <w:r>
         <w:t xml:space="preserve">, </w:t>
@@ -499,16 +516,362 @@
           <w:numId w:val="2"/>
         </w:numPr>
       </w:pPr>
-    </w:p>
-    <w:p>
-      <w:pPr>
-        <w:pStyle w:val="ListParagraph"/>
-        <w:numPr>
-          <w:ilvl w:val="0"/>
-          <w:numId w:val="2"/>
-        </w:numPr>
-      </w:pPr>
-    </w:p>
+      <w:r>
+        <w:t>HTTP Req types:</w:t>
+      </w:r>
+    </w:p>
+    <w:p>
+      <w:pPr>
+        <w:pStyle w:val="ListParagraph"/>
+        <w:numPr>
+          <w:ilvl w:val="1"/>
+          <w:numId w:val="2"/>
+        </w:numPr>
+      </w:pPr>
+      <w:r>
+        <w:t xml:space="preserve">GET – get </w:t>
+      </w:r>
+      <w:proofErr w:type="spellStart"/>
+      <w:r>
+        <w:t>datas</w:t>
+      </w:r>
+      <w:proofErr w:type="spellEnd"/>
+    </w:p>
+    <w:p>
+      <w:pPr>
+        <w:pStyle w:val="ListParagraph"/>
+        <w:numPr>
+          <w:ilvl w:val="1"/>
+          <w:numId w:val="2"/>
+        </w:numPr>
+      </w:pPr>
+      <w:r>
+        <w:t>POST – submit/insert data</w:t>
+      </w:r>
+    </w:p>
+    <w:p>
+      <w:pPr>
+        <w:pStyle w:val="ListParagraph"/>
+        <w:numPr>
+          <w:ilvl w:val="1"/>
+          <w:numId w:val="2"/>
+        </w:numPr>
+      </w:pPr>
+      <w:r>
+        <w:t xml:space="preserve">PUT – replace/update </w:t>
+      </w:r>
+      <w:proofErr w:type="gramStart"/>
+      <w:r>
+        <w:t>data(</w:t>
+      </w:r>
+      <w:proofErr w:type="gramEnd"/>
+      <w:r>
+        <w:t>changes full source)</w:t>
+      </w:r>
+    </w:p>
+    <w:p>
+      <w:pPr>
+        <w:pStyle w:val="ListParagraph"/>
+        <w:numPr>
+          <w:ilvl w:val="1"/>
+          <w:numId w:val="2"/>
+        </w:numPr>
+      </w:pPr>
+      <w:r>
+        <w:t xml:space="preserve">PATCH – </w:t>
+      </w:r>
+      <w:r>
+        <w:t xml:space="preserve">replace/update </w:t>
+      </w:r>
+      <w:proofErr w:type="gramStart"/>
+      <w:r>
+        <w:t>data(</w:t>
+      </w:r>
+      <w:proofErr w:type="gramEnd"/>
+      <w:r>
+        <w:t xml:space="preserve">changes </w:t>
+      </w:r>
+      <w:r>
+        <w:t>a part of source</w:t>
+      </w:r>
+      <w:r>
+        <w:t>)</w:t>
+      </w:r>
+    </w:p>
+    <w:p>
+      <w:pPr>
+        <w:pStyle w:val="ListParagraph"/>
+        <w:numPr>
+          <w:ilvl w:val="1"/>
+          <w:numId w:val="2"/>
+        </w:numPr>
+      </w:pPr>
+      <w:r>
+        <w:t>DELETE – Delete data</w:t>
+      </w:r>
+    </w:p>
+    <w:p>
+      <w:pPr>
+        <w:pStyle w:val="ListParagraph"/>
+        <w:numPr>
+          <w:ilvl w:val="0"/>
+          <w:numId w:val="2"/>
+        </w:numPr>
+      </w:pPr>
+      <w:r>
+        <w:t>HTTP Response packet:</w:t>
+      </w:r>
+    </w:p>
+    <w:p>
+      <w:pPr>
+        <w:pStyle w:val="ListParagraph"/>
+        <w:numPr>
+          <w:ilvl w:val="1"/>
+          <w:numId w:val="2"/>
+        </w:numPr>
+      </w:pPr>
+      <w:r>
+        <w:t xml:space="preserve">Status line [200- OK, 404 – file not found </w:t>
+      </w:r>
+      <w:r>
+        <w:t>etc.</w:t>
+      </w:r>
+      <w:r>
+        <w:t>…]</w:t>
+      </w:r>
+    </w:p>
+    <w:p>
+      <w:pPr>
+        <w:pStyle w:val="ListParagraph"/>
+        <w:numPr>
+          <w:ilvl w:val="1"/>
+          <w:numId w:val="2"/>
+        </w:numPr>
+      </w:pPr>
+      <w:r>
+        <w:t xml:space="preserve">Headers [server/content info, {server: express, </w:t>
+      </w:r>
+      <w:proofErr w:type="spellStart"/>
+      <w:r>
+        <w:t>content-type:html</w:t>
+      </w:r>
+      <w:proofErr w:type="spellEnd"/>
+      <w:r>
+        <w:t xml:space="preserve">} </w:t>
+      </w:r>
+      <w:r>
+        <w:t>etc.</w:t>
+      </w:r>
+      <w:r>
+        <w:t>]</w:t>
+      </w:r>
+    </w:p>
+    <w:p>
+      <w:pPr>
+        <w:pStyle w:val="ListParagraph"/>
+        <w:numPr>
+          <w:ilvl w:val="1"/>
+          <w:numId w:val="2"/>
+        </w:numPr>
+      </w:pPr>
+      <w:proofErr w:type="gramStart"/>
+      <w:r>
+        <w:t>Body[</w:t>
+      </w:r>
+      <w:proofErr w:type="gramEnd"/>
+      <w:r>
+        <w:t>requested data return here… ]</w:t>
+      </w:r>
+    </w:p>
+    <w:p>
+      <w:pPr>
+        <w:pStyle w:val="ListParagraph"/>
+        <w:numPr>
+          <w:ilvl w:val="0"/>
+          <w:numId w:val="2"/>
+        </w:numPr>
+      </w:pPr>
+      <w:r>
+        <w:t>HTTP Response Status:</w:t>
+      </w:r>
+    </w:p>
+    <w:p>
+      <w:pPr>
+        <w:pStyle w:val="ListParagraph"/>
+        <w:numPr>
+          <w:ilvl w:val="1"/>
+          <w:numId w:val="2"/>
+        </w:numPr>
+      </w:pPr>
+      <w:r>
+        <w:t>2XX = Success [</w:t>
+      </w:r>
+      <w:proofErr w:type="gramStart"/>
+      <w:r>
+        <w:t>200</w:t>
+      </w:r>
+      <w:r>
+        <w:t>:</w:t>
+      </w:r>
+      <w:r>
+        <w:t>OK</w:t>
+      </w:r>
+      <w:proofErr w:type="gramEnd"/>
+      <w:r>
+        <w:t>, 201</w:t>
+      </w:r>
+      <w:r>
+        <w:t>:</w:t>
+      </w:r>
+      <w:r>
+        <w:t>Created, 202</w:t>
+      </w:r>
+      <w:r>
+        <w:t>:</w:t>
+      </w:r>
+      <w:r>
+        <w:t>Accepted]</w:t>
+      </w:r>
+    </w:p>
+    <w:p>
+      <w:pPr>
+        <w:pStyle w:val="ListParagraph"/>
+        <w:numPr>
+          <w:ilvl w:val="1"/>
+          <w:numId w:val="2"/>
+        </w:numPr>
+      </w:pPr>
+      <w:r>
+        <w:t>3XX = Redirections [</w:t>
+      </w:r>
+      <w:proofErr w:type="gramStart"/>
+      <w:r>
+        <w:t>301</w:t>
+      </w:r>
+      <w:r>
+        <w:t>:</w:t>
+      </w:r>
+      <w:r>
+        <w:t>Moved</w:t>
+      </w:r>
+      <w:proofErr w:type="gramEnd"/>
+      <w:r>
+        <w:t xml:space="preserve"> Permanently, 302</w:t>
+      </w:r>
+      <w:r>
+        <w:t>:</w:t>
+      </w:r>
+      <w:r>
+        <w:t>Found]</w:t>
+      </w:r>
+    </w:p>
+    <w:p>
+      <w:pPr>
+        <w:pStyle w:val="ListParagraph"/>
+        <w:numPr>
+          <w:ilvl w:val="1"/>
+          <w:numId w:val="2"/>
+        </w:numPr>
+      </w:pPr>
+      <w:r>
+        <w:t>4XX = Client Error [</w:t>
+      </w:r>
+      <w:proofErr w:type="gramStart"/>
+      <w:r>
+        <w:t>400</w:t>
+      </w:r>
+      <w:r>
+        <w:t>:</w:t>
+      </w:r>
+      <w:r>
+        <w:t>Bad</w:t>
+      </w:r>
+      <w:proofErr w:type="gramEnd"/>
+      <w:r>
+        <w:t xml:space="preserve"> req, 401</w:t>
+      </w:r>
+      <w:r>
+        <w:t>:</w:t>
+      </w:r>
+      <w:r>
+        <w:t>Unauthorized, 403</w:t>
+      </w:r>
+      <w:r>
+        <w:t>:</w:t>
+      </w:r>
+      <w:r>
+        <w:t>Forbidden, 404</w:t>
+      </w:r>
+      <w:r>
+        <w:t>:</w:t>
+      </w:r>
+      <w:r>
+        <w:t>Not Found,405</w:t>
+      </w:r>
+      <w:r>
+        <w:t>:</w:t>
+      </w:r>
+      <w:r>
+        <w:t>Method Not Allowed]</w:t>
+      </w:r>
+    </w:p>
+    <w:p>
+      <w:pPr>
+        <w:pStyle w:val="ListParagraph"/>
+        <w:numPr>
+          <w:ilvl w:val="1"/>
+          <w:numId w:val="2"/>
+        </w:numPr>
+      </w:pPr>
+      <w:r>
+        <w:t>5XX = Server Error [</w:t>
+      </w:r>
+      <w:proofErr w:type="gramStart"/>
+      <w:r>
+        <w:t>500</w:t>
+      </w:r>
+      <w:r>
+        <w:t>:</w:t>
+      </w:r>
+      <w:r>
+        <w:t>Internal</w:t>
+      </w:r>
+      <w:proofErr w:type="gramEnd"/>
+      <w:r>
+        <w:t xml:space="preserve"> Server Error</w:t>
+      </w:r>
+      <w:r>
+        <w:t>,</w:t>
+      </w:r>
+      <w:r>
+        <w:t xml:space="preserve"> 502</w:t>
+      </w:r>
+      <w:r>
+        <w:t>:</w:t>
+      </w:r>
+      <w:r>
+        <w:t>Bad G</w:t>
+      </w:r>
+      <w:r>
+        <w:t>ate</w:t>
+      </w:r>
+      <w:r>
+        <w:t>way</w:t>
+      </w:r>
+      <w:r>
+        <w:t xml:space="preserve"> ]</w:t>
+      </w:r>
+    </w:p>
+    <w:p>
+      <w:pPr>
+        <w:pStyle w:val="ListParagraph"/>
+        <w:numPr>
+          <w:ilvl w:val="0"/>
+          <w:numId w:val="2"/>
+        </w:numPr>
+      </w:pPr>
+    </w:p>
+    <w:p/>
     <w:p/>
     <w:sectPr>
       <w:pgSz w:w="12240" w:h="15840"/>

</xml_diff>